<commit_message>
dodana strona tytułowa do dokumentacji
</commit_message>
<xml_diff>
--- a/dokumentacja.docx
+++ b/dokumentacja.docx
@@ -4,13 +4,334 @@
   <w:body>
     <w:p>
       <w:pPr>
+        <w:jc w:val="center"/>
+        <w:rPr>
+          <w:b w:val="1"/>
+          <w:sz w:val="44"/>
+          <w:szCs w:val="44"/>
+        </w:rPr>
+      </w:pPr>
+      <w:r>
+        <w:rPr>
+          <w:b w:val="1"/>
+          <w:sz w:val="44"/>
+          <w:szCs w:val="44"/>
+          <w:rtl w:val="0"/>
+        </w:rPr>
+        <w:t xml:space="preserve">Wybór Telefonu</w:t>
+      </w:r>
+    </w:p>
+    <w:p>
+      <w:pPr>
+        <w:jc w:val="center"/>
+        <w:rPr>
+          <w:b w:val="1"/>
+          <w:sz w:val="44"/>
+          <w:szCs w:val="44"/>
+        </w:rPr>
+      </w:pPr>
+      <w:r>
+        <w:rPr>
+          <w:rtl w:val="0"/>
+        </w:rPr>
+      </w:r>
+    </w:p>
+    <w:p>
+      <w:pPr>
+        <w:jc w:val="center"/>
+        <w:rPr>
+          <w:b w:val="1"/>
+          <w:sz w:val="44"/>
+          <w:szCs w:val="44"/>
+        </w:rPr>
+      </w:pPr>
+      <w:r>
+        <w:rPr>
+          <w:b w:val="1"/>
+          <w:sz w:val="44"/>
+          <w:szCs w:val="44"/>
+        </w:rPr>
+        <w:drawing>
+          <wp:inline distB="114300" distT="114300" distL="114300" distR="114300">
+            <wp:extent cx="3169999" cy="5007387"/>
+            <wp:effectExtent b="0" l="0" r="0" t="0"/>
+            <wp:docPr id="1" name="image1.png"/>
+            <a:graphic>
+              <a:graphicData uri="http://schemas.openxmlformats.org/drawingml/2006/picture">
+                <pic:pic>
+                  <pic:nvPicPr>
+                    <pic:cNvPr id="0" name="image1.png"/>
+                    <pic:cNvPicPr preferRelativeResize="0"/>
+                  </pic:nvPicPr>
+                  <pic:blipFill>
+                    <a:blip r:embed="rId6"/>
+                    <a:srcRect b="0" l="0" r="0" t="0"/>
+                    <a:stretch>
+                      <a:fillRect/>
+                    </a:stretch>
+                  </pic:blipFill>
+                  <pic:spPr>
+                    <a:xfrm>
+                      <a:off x="0" y="0"/>
+                      <a:ext cx="3169999" cy="5007387"/>
+                    </a:xfrm>
+                    <a:prstGeom prst="rect"/>
+                    <a:ln/>
+                  </pic:spPr>
+                </pic:pic>
+              </a:graphicData>
+            </a:graphic>
+          </wp:inline>
+        </w:drawing>
+      </w:r>
+      <w:r>
+        <w:rPr>
+          <w:rtl w:val="0"/>
+        </w:rPr>
+      </w:r>
+    </w:p>
+    <w:p>
+      <w:pPr>
+        <w:jc w:val="center"/>
+        <w:rPr>
+          <w:b w:val="1"/>
+          <w:sz w:val="44"/>
+          <w:szCs w:val="44"/>
+        </w:rPr>
+      </w:pPr>
+      <w:r>
+        <w:rPr>
+          <w:rtl w:val="0"/>
+        </w:rPr>
+      </w:r>
+    </w:p>
+    <w:p>
+      <w:pPr>
+        <w:jc w:val="center"/>
+        <w:rPr>
+          <w:b w:val="1"/>
+          <w:sz w:val="44"/>
+          <w:szCs w:val="44"/>
+        </w:rPr>
+      </w:pPr>
+      <w:r>
+        <w:rPr>
+          <w:rtl w:val="0"/>
+        </w:rPr>
+      </w:r>
+    </w:p>
+    <w:p>
+      <w:pPr>
+        <w:jc w:val="center"/>
+        <w:rPr>
+          <w:sz w:val="36"/>
+          <w:szCs w:val="36"/>
+        </w:rPr>
+      </w:pPr>
+      <w:r>
+        <w:rPr>
+          <w:sz w:val="36"/>
+          <w:szCs w:val="36"/>
+          <w:rtl w:val="0"/>
+        </w:rPr>
+        <w:t xml:space="preserve">Dokumentacja projektu z przedmiotu</w:t>
+      </w:r>
+    </w:p>
+    <w:p>
+      <w:pPr>
+        <w:jc w:val="center"/>
+        <w:rPr>
+          <w:sz w:val="36"/>
+          <w:szCs w:val="36"/>
+        </w:rPr>
+      </w:pPr>
+      <w:r>
+        <w:rPr>
+          <w:sz w:val="36"/>
+          <w:szCs w:val="36"/>
+          <w:rtl w:val="0"/>
+        </w:rPr>
+        <w:t xml:space="preserve">Metody i Algorytmy Podejmowania Decyzji</w:t>
+      </w:r>
+    </w:p>
+    <w:p>
+      <w:pPr>
+        <w:jc w:val="left"/>
+        <w:rPr>
+          <w:sz w:val="28"/>
+          <w:szCs w:val="28"/>
+        </w:rPr>
+      </w:pPr>
+      <w:r>
+        <w:rPr>
+          <w:rtl w:val="0"/>
+        </w:rPr>
+      </w:r>
+    </w:p>
+    <w:p>
+      <w:pPr>
+        <w:jc w:val="left"/>
+        <w:rPr>
+          <w:sz w:val="28"/>
+          <w:szCs w:val="28"/>
+        </w:rPr>
+      </w:pPr>
+      <w:r>
+        <w:rPr>
+          <w:rtl w:val="0"/>
+        </w:rPr>
+      </w:r>
+    </w:p>
+    <w:p>
+      <w:pPr>
+        <w:jc w:val="left"/>
+        <w:rPr>
+          <w:sz w:val="28"/>
+          <w:szCs w:val="28"/>
+        </w:rPr>
+      </w:pPr>
+      <w:r>
+        <w:rPr>
+          <w:rtl w:val="0"/>
+        </w:rPr>
+      </w:r>
+    </w:p>
+    <w:p>
+      <w:pPr>
+        <w:jc w:val="left"/>
+        <w:rPr>
+          <w:sz w:val="28"/>
+          <w:szCs w:val="28"/>
+        </w:rPr>
+      </w:pPr>
+      <w:r>
+        <w:rPr>
+          <w:rtl w:val="0"/>
+        </w:rPr>
+      </w:r>
+    </w:p>
+    <w:p>
+      <w:pPr>
+        <w:jc w:val="center"/>
+        <w:rPr>
+          <w:sz w:val="28"/>
+          <w:szCs w:val="28"/>
+        </w:rPr>
+      </w:pPr>
+      <w:r>
+        <w:rPr>
+          <w:sz w:val="28"/>
+          <w:szCs w:val="28"/>
+          <w:rtl w:val="0"/>
+        </w:rPr>
+        <w:t xml:space="preserve">Autorzy:</w:t>
+      </w:r>
+    </w:p>
+    <w:p>
+      <w:pPr>
+        <w:jc w:val="center"/>
+        <w:rPr>
+          <w:sz w:val="28"/>
+          <w:szCs w:val="28"/>
+        </w:rPr>
+      </w:pPr>
+      <w:r>
+        <w:rPr>
+          <w:sz w:val="28"/>
+          <w:szCs w:val="28"/>
+          <w:rtl w:val="0"/>
+        </w:rPr>
+        <w:t xml:space="preserve">Mateusz Więcek</w:t>
+      </w:r>
+    </w:p>
+    <w:p>
+      <w:pPr>
+        <w:jc w:val="center"/>
         <w:rPr/>
       </w:pPr>
       <w:r>
         <w:rPr>
-          <w:rtl w:val="0"/>
-        </w:rPr>
-        <w:t xml:space="preserve">dokumentacja</w:t>
+          <w:sz w:val="28"/>
+          <w:szCs w:val="28"/>
+          <w:rtl w:val="0"/>
+        </w:rPr>
+        <w:t xml:space="preserve">Szymon Żychowicz</w:t>
+      </w:r>
+      <w:r>
+        <w:rPr>
+          <w:rtl w:val="0"/>
+        </w:rPr>
+      </w:r>
+    </w:p>
+    <w:p>
+      <w:pPr>
+        <w:rPr/>
+      </w:pPr>
+      <w:r>
+        <w:rPr>
+          <w:rtl w:val="0"/>
+        </w:rPr>
+        <w:t xml:space="preserve">link do edycji:</w:t>
+      </w:r>
+    </w:p>
+    <w:p>
+      <w:pPr>
+        <w:rPr/>
+      </w:pPr>
+      <w:r>
+        <w:rPr>
+          <w:rtl w:val="0"/>
+        </w:rPr>
+      </w:r>
+    </w:p>
+    <w:p>
+      <w:pPr>
+        <w:rPr/>
+      </w:pPr>
+      <w:hyperlink r:id="rId7">
+        <w:r>
+          <w:rPr>
+            <w:color w:val="1155cc"/>
+            <w:u w:val="single"/>
+            <w:rtl w:val="0"/>
+          </w:rPr>
+          <w:t xml:space="preserve">https://docs.google.com/document/d/1yY-Tvug9Qcqtd7Cw9TveWKAVyZvrnMKrOZCFypLYdCI/edit?usp=sharing</w:t>
+        </w:r>
+      </w:hyperlink>
+      <w:r>
+        <w:rPr>
+          <w:rtl w:val="0"/>
+        </w:rPr>
+      </w:r>
+    </w:p>
+    <w:p>
+      <w:pPr>
+        <w:rPr/>
+      </w:pPr>
+      <w:r>
+        <w:rPr>
+          <w:rtl w:val="0"/>
+        </w:rPr>
+      </w:r>
+    </w:p>
+    <w:p>
+      <w:pPr>
+        <w:rPr/>
+      </w:pPr>
+      <w:r>
+        <w:rPr>
+          <w:rtl w:val="0"/>
+        </w:rPr>
+      </w:r>
+    </w:p>
+    <w:p>
+      <w:pPr>
+        <w:rPr/>
+      </w:pPr>
+      <w:r>
+        <w:rPr>
+          <w:rtl w:val="0"/>
+        </w:rPr>
       </w:r>
     </w:p>
     <w:sectPr>

</xml_diff>